<commit_message>
[VS] UXPin section aanvullen + conclusie
</commit_message>
<xml_diff>
--- a/vergelijkende-studie/Vergelijkende studie.docx
+++ b/vergelijkende-studie/Vergelijkende studie.docx
@@ -1237,6 +1237,1282 @@
     </w:p>
     <w:p>
       <w:pPr>
+        <w:rPr>
+          <w:lang w:val="nl-BE"/>
+        </w:rPr>
+      </w:pPr>
+      <w:r>
+        <w:t xml:space="preserve">You can prototype, document, and prepare assets for developer handoff. </w:t>
+      </w:r>
+      <w:r>
+        <w:rPr>
+          <w:lang w:val="nl-BE"/>
+        </w:rPr>
+        <w:t xml:space="preserve">In </w:t>
+      </w:r>
+      <w:proofErr w:type="spellStart"/>
+      <w:r>
+        <w:rPr>
+          <w:lang w:val="nl-BE"/>
+        </w:rPr>
+        <w:t>one</w:t>
+      </w:r>
+      <w:proofErr w:type="spellEnd"/>
+      <w:r>
+        <w:rPr>
+          <w:lang w:val="nl-BE"/>
+        </w:rPr>
+        <w:t xml:space="preserve"> </w:t>
+      </w:r>
+      <w:proofErr w:type="spellStart"/>
+      <w:r>
+        <w:rPr>
+          <w:lang w:val="nl-BE"/>
+        </w:rPr>
+        <w:t>place</w:t>
+      </w:r>
+      <w:proofErr w:type="spellEnd"/>
+      <w:r>
+        <w:rPr>
+          <w:lang w:val="nl-BE"/>
+        </w:rPr>
+        <w:t xml:space="preserve"> </w:t>
+      </w:r>
+      <w:proofErr w:type="spellStart"/>
+      <w:r>
+        <w:rPr>
+          <w:lang w:val="nl-BE"/>
+        </w:rPr>
+        <w:t>together</w:t>
+      </w:r>
+      <w:proofErr w:type="spellEnd"/>
+      <w:r>
+        <w:rPr>
+          <w:lang w:val="nl-BE"/>
+        </w:rPr>
+        <w:t>.</w:t>
+      </w:r>
+    </w:p>
+    <w:p>
+      <w:pPr>
+        <w:rPr>
+          <w:lang w:val="nl-BE"/>
+        </w:rPr>
+      </w:pPr>
+      <w:r>
+        <w:rPr>
+          <w:lang w:val="nl-BE"/>
+        </w:rPr>
+        <w:t xml:space="preserve">Op het dashboard krijg je de keus uit: een project starten, een demo project beginnen om vertrouwd te worden met UXPin en </w:t>
+      </w:r>
+      <w:proofErr w:type="spellStart"/>
+      <w:r>
+        <w:rPr>
+          <w:lang w:val="nl-BE"/>
+        </w:rPr>
+        <w:t>tutorials</w:t>
+      </w:r>
+      <w:proofErr w:type="spellEnd"/>
+      <w:r>
+        <w:rPr>
+          <w:lang w:val="nl-BE"/>
+        </w:rPr>
+        <w:t xml:space="preserve"> bekijken. Bij </w:t>
+      </w:r>
+      <w:proofErr w:type="spellStart"/>
+      <w:r>
+        <w:rPr>
+          <w:lang w:val="nl-BE"/>
+        </w:rPr>
+        <w:t>tutorials</w:t>
+      </w:r>
+      <w:proofErr w:type="spellEnd"/>
+      <w:r>
+        <w:rPr>
+          <w:lang w:val="nl-BE"/>
+        </w:rPr>
+        <w:t xml:space="preserve"> krijg je de uitleg over deze verschillende topics: </w:t>
+      </w:r>
+    </w:p>
+    <w:p>
+      <w:pPr>
+        <w:pStyle w:val="ListParagraph"/>
+        <w:numPr>
+          <w:ilvl w:val="0"/>
+          <w:numId w:val="3"/>
+        </w:numPr>
+        <w:rPr>
+          <w:lang w:val="nl-BE"/>
+        </w:rPr>
+      </w:pPr>
+      <w:proofErr w:type="spellStart"/>
+      <w:r>
+        <w:rPr>
+          <w:lang w:val="nl-BE"/>
+        </w:rPr>
+        <w:t>Getting</w:t>
+      </w:r>
+      <w:proofErr w:type="spellEnd"/>
+      <w:r>
+        <w:rPr>
+          <w:lang w:val="nl-BE"/>
+        </w:rPr>
+        <w:t xml:space="preserve"> </w:t>
+      </w:r>
+      <w:proofErr w:type="spellStart"/>
+      <w:r>
+        <w:rPr>
+          <w:lang w:val="nl-BE"/>
+        </w:rPr>
+        <w:t>started</w:t>
+      </w:r>
+      <w:proofErr w:type="spellEnd"/>
+    </w:p>
+    <w:p>
+      <w:pPr>
+        <w:pStyle w:val="ListParagraph"/>
+        <w:numPr>
+          <w:ilvl w:val="0"/>
+          <w:numId w:val="3"/>
+        </w:numPr>
+        <w:rPr>
+          <w:lang w:val="nl-BE"/>
+        </w:rPr>
+      </w:pPr>
+      <w:proofErr w:type="spellStart"/>
+      <w:r>
+        <w:rPr>
+          <w:lang w:val="nl-BE"/>
+        </w:rPr>
+        <w:t>Use</w:t>
+      </w:r>
+      <w:proofErr w:type="spellEnd"/>
+      <w:r>
+        <w:rPr>
+          <w:lang w:val="nl-BE"/>
+        </w:rPr>
+        <w:t xml:space="preserve"> cases</w:t>
+      </w:r>
+    </w:p>
+    <w:p>
+      <w:pPr>
+        <w:pStyle w:val="ListParagraph"/>
+        <w:numPr>
+          <w:ilvl w:val="0"/>
+          <w:numId w:val="3"/>
+        </w:numPr>
+        <w:rPr>
+          <w:lang w:val="nl-BE"/>
+        </w:rPr>
+      </w:pPr>
+      <w:r>
+        <w:rPr>
+          <w:lang w:val="nl-BE"/>
+        </w:rPr>
+        <w:t xml:space="preserve">Pricing &amp; </w:t>
+      </w:r>
+      <w:proofErr w:type="spellStart"/>
+      <w:r>
+        <w:rPr>
+          <w:lang w:val="nl-BE"/>
+        </w:rPr>
+        <w:t>billing</w:t>
+      </w:r>
+      <w:proofErr w:type="spellEnd"/>
+    </w:p>
+    <w:p>
+      <w:pPr>
+        <w:pStyle w:val="ListParagraph"/>
+        <w:numPr>
+          <w:ilvl w:val="0"/>
+          <w:numId w:val="3"/>
+        </w:numPr>
+        <w:rPr>
+          <w:lang w:val="nl-BE"/>
+        </w:rPr>
+      </w:pPr>
+      <w:r>
+        <w:rPr>
+          <w:lang w:val="nl-BE"/>
+        </w:rPr>
+        <w:t xml:space="preserve">Account </w:t>
+      </w:r>
+      <w:proofErr w:type="spellStart"/>
+      <w:r>
+        <w:rPr>
+          <w:lang w:val="nl-BE"/>
+        </w:rPr>
+        <w:t>settings</w:t>
+      </w:r>
+      <w:proofErr w:type="spellEnd"/>
+    </w:p>
+    <w:p>
+      <w:pPr>
+        <w:pStyle w:val="ListParagraph"/>
+        <w:numPr>
+          <w:ilvl w:val="0"/>
+          <w:numId w:val="3"/>
+        </w:numPr>
+        <w:rPr>
+          <w:lang w:val="nl-BE"/>
+        </w:rPr>
+      </w:pPr>
+      <w:proofErr w:type="spellStart"/>
+      <w:r>
+        <w:rPr>
+          <w:lang w:val="nl-BE"/>
+        </w:rPr>
+        <w:t>Collarboration</w:t>
+      </w:r>
+      <w:proofErr w:type="spellEnd"/>
+      <w:r>
+        <w:rPr>
+          <w:lang w:val="nl-BE"/>
+        </w:rPr>
+        <w:t xml:space="preserve"> &amp; </w:t>
+      </w:r>
+      <w:proofErr w:type="spellStart"/>
+      <w:r>
+        <w:rPr>
+          <w:lang w:val="nl-BE"/>
+        </w:rPr>
+        <w:t>sharing</w:t>
+      </w:r>
+      <w:proofErr w:type="spellEnd"/>
+    </w:p>
+    <w:p>
+      <w:pPr>
+        <w:pStyle w:val="ListParagraph"/>
+        <w:numPr>
+          <w:ilvl w:val="0"/>
+          <w:numId w:val="3"/>
+        </w:numPr>
+        <w:rPr>
+          <w:lang w:val="nl-BE"/>
+        </w:rPr>
+      </w:pPr>
+      <w:r>
+        <w:rPr>
+          <w:lang w:val="nl-BE"/>
+        </w:rPr>
+        <w:t>Editor</w:t>
+      </w:r>
+    </w:p>
+    <w:p>
+      <w:pPr>
+        <w:pStyle w:val="ListParagraph"/>
+        <w:numPr>
+          <w:ilvl w:val="0"/>
+          <w:numId w:val="3"/>
+        </w:numPr>
+        <w:rPr>
+          <w:lang w:val="nl-BE"/>
+        </w:rPr>
+      </w:pPr>
+      <w:proofErr w:type="spellStart"/>
+      <w:r>
+        <w:rPr>
+          <w:lang w:val="nl-BE"/>
+        </w:rPr>
+        <w:t>Interactions</w:t>
+      </w:r>
+      <w:proofErr w:type="spellEnd"/>
+      <w:r>
+        <w:rPr>
+          <w:lang w:val="nl-BE"/>
+        </w:rPr>
+        <w:t xml:space="preserve"> &amp; </w:t>
+      </w:r>
+      <w:proofErr w:type="spellStart"/>
+      <w:r>
+        <w:rPr>
+          <w:lang w:val="nl-BE"/>
+        </w:rPr>
+        <w:t>animations</w:t>
+      </w:r>
+      <w:proofErr w:type="spellEnd"/>
+    </w:p>
+    <w:p>
+      <w:pPr>
+        <w:pStyle w:val="ListParagraph"/>
+        <w:numPr>
+          <w:ilvl w:val="0"/>
+          <w:numId w:val="3"/>
+        </w:numPr>
+        <w:rPr>
+          <w:lang w:val="nl-BE"/>
+        </w:rPr>
+      </w:pPr>
+      <w:r>
+        <w:rPr>
+          <w:lang w:val="nl-BE"/>
+        </w:rPr>
+        <w:t>Design System</w:t>
+      </w:r>
+    </w:p>
+    <w:p>
+      <w:pPr>
+        <w:pStyle w:val="ListParagraph"/>
+        <w:numPr>
+          <w:ilvl w:val="0"/>
+          <w:numId w:val="3"/>
+        </w:numPr>
+        <w:rPr>
+          <w:lang w:val="nl-BE"/>
+        </w:rPr>
+      </w:pPr>
+      <w:r>
+        <w:rPr>
+          <w:lang w:val="nl-BE"/>
+        </w:rPr>
+        <w:t>Visuals</w:t>
+      </w:r>
+    </w:p>
+    <w:p>
+      <w:pPr>
+        <w:pStyle w:val="ListParagraph"/>
+        <w:numPr>
+          <w:ilvl w:val="0"/>
+          <w:numId w:val="3"/>
+        </w:numPr>
+        <w:rPr>
+          <w:lang w:val="nl-BE"/>
+        </w:rPr>
+      </w:pPr>
+      <w:r>
+        <w:rPr>
+          <w:lang w:val="nl-BE"/>
+        </w:rPr>
+        <w:t>How-</w:t>
+      </w:r>
+      <w:proofErr w:type="spellStart"/>
+      <w:r>
+        <w:rPr>
+          <w:lang w:val="nl-BE"/>
+        </w:rPr>
+        <w:t>to</w:t>
+      </w:r>
+      <w:proofErr w:type="spellEnd"/>
+    </w:p>
+    <w:p>
+      <w:pPr>
+        <w:pStyle w:val="ListParagraph"/>
+        <w:numPr>
+          <w:ilvl w:val="0"/>
+          <w:numId w:val="3"/>
+        </w:numPr>
+        <w:rPr>
+          <w:lang w:val="nl-BE"/>
+        </w:rPr>
+      </w:pPr>
+      <w:proofErr w:type="spellStart"/>
+      <w:r>
+        <w:rPr>
+          <w:lang w:val="nl-BE"/>
+        </w:rPr>
+        <w:t>Integrations</w:t>
+      </w:r>
+      <w:proofErr w:type="spellEnd"/>
+    </w:p>
+    <w:p>
+      <w:pPr>
+        <w:pStyle w:val="ListParagraph"/>
+        <w:numPr>
+          <w:ilvl w:val="0"/>
+          <w:numId w:val="3"/>
+        </w:numPr>
+        <w:rPr>
+          <w:lang w:val="nl-BE"/>
+        </w:rPr>
+      </w:pPr>
+      <w:r>
+        <w:rPr>
+          <w:lang w:val="nl-BE"/>
+        </w:rPr>
+        <w:t>Dashboard</w:t>
+      </w:r>
+    </w:p>
+    <w:p>
+      <w:pPr>
+        <w:rPr>
+          <w:lang w:val="nl-BE"/>
+        </w:rPr>
+      </w:pPr>
+      <w:r>
+        <w:rPr>
+          <w:lang w:val="nl-BE"/>
+        </w:rPr>
+        <w:t xml:space="preserve">Er is ook een navigatie element: </w:t>
+      </w:r>
+      <w:proofErr w:type="spellStart"/>
+      <w:r>
+        <w:rPr>
+          <w:lang w:val="nl-BE"/>
+        </w:rPr>
+        <w:t>videos</w:t>
+      </w:r>
+      <w:proofErr w:type="spellEnd"/>
+      <w:r>
+        <w:rPr>
+          <w:lang w:val="nl-BE"/>
+        </w:rPr>
+        <w:t xml:space="preserve"> waar alles wordt uitgelegd aan de hand van </w:t>
+      </w:r>
+      <w:proofErr w:type="spellStart"/>
+      <w:r>
+        <w:rPr>
+          <w:lang w:val="nl-BE"/>
+        </w:rPr>
+        <w:t>videos</w:t>
+      </w:r>
+      <w:proofErr w:type="spellEnd"/>
+      <w:r>
+        <w:rPr>
+          <w:lang w:val="nl-BE"/>
+        </w:rPr>
+        <w:t>.</w:t>
+      </w:r>
+    </w:p>
+    <w:p>
+      <w:pPr>
+        <w:rPr>
+          <w:lang w:val="nl-BE"/>
+        </w:rPr>
+      </w:pPr>
+      <w:r>
+        <w:rPr>
+          <w:lang w:val="nl-BE"/>
+        </w:rPr>
+        <w:t xml:space="preserve">Wanneer je een nieuw project </w:t>
+      </w:r>
+      <w:r>
+        <w:rPr>
+          <w:lang w:val="nl-BE"/>
+        </w:rPr>
+        <w:t xml:space="preserve">start krijg je links deze </w:t>
+      </w:r>
+      <w:proofErr w:type="spellStart"/>
+      <w:r>
+        <w:rPr>
+          <w:lang w:val="nl-BE"/>
+        </w:rPr>
+        <w:t>toolbar</w:t>
+      </w:r>
+      <w:proofErr w:type="spellEnd"/>
+      <w:r>
+        <w:rPr>
+          <w:lang w:val="nl-BE"/>
+        </w:rPr>
+        <w:t xml:space="preserve"> te zien(</w:t>
+      </w:r>
+      <w:proofErr w:type="spellStart"/>
+      <w:r>
+        <w:rPr>
+          <w:lang w:val="nl-BE"/>
+        </w:rPr>
+        <w:t>fig</w:t>
+      </w:r>
+      <w:proofErr w:type="spellEnd"/>
+      <w:r>
+        <w:rPr>
+          <w:lang w:val="nl-BE"/>
+        </w:rPr>
+        <w:t>)</w:t>
+      </w:r>
+    </w:p>
+    <w:p>
+      <w:proofErr w:type="spellStart"/>
+      <w:r>
+        <w:lastRenderedPageBreak/>
+        <w:t>Je</w:t>
+      </w:r>
+      <w:proofErr w:type="spellEnd"/>
+      <w:r>
+        <w:t xml:space="preserve"> </w:t>
+      </w:r>
+      <w:proofErr w:type="spellStart"/>
+      <w:r>
+        <w:t>hebt</w:t>
+      </w:r>
+      <w:proofErr w:type="spellEnd"/>
+      <w:r>
+        <w:t xml:space="preserve"> </w:t>
+      </w:r>
+      <w:proofErr w:type="spellStart"/>
+      <w:r>
+        <w:t>hier</w:t>
+      </w:r>
+      <w:proofErr w:type="spellEnd"/>
+      <w:r>
+        <w:t xml:space="preserve"> de </w:t>
+      </w:r>
+      <w:proofErr w:type="spellStart"/>
+      <w:r>
+        <w:t>keuze</w:t>
+      </w:r>
+      <w:proofErr w:type="spellEnd"/>
+      <w:r>
+        <w:t xml:space="preserve"> </w:t>
+      </w:r>
+      <w:proofErr w:type="spellStart"/>
+      <w:r>
+        <w:t>uit</w:t>
+      </w:r>
+      <w:proofErr w:type="spellEnd"/>
+      <w:r>
+        <w:t xml:space="preserve"> Box, Circle, Line, Text, Image, Icon, Hotspot, more elements, search all assets, design system libraries, pages</w:t>
+      </w:r>
+      <w:r>
+        <w:t>, layers, simple/advanced.</w:t>
+      </w:r>
+    </w:p>
+    <w:p>
+      <w:pPr>
+        <w:rPr>
+          <w:lang w:val="nl-BE"/>
+        </w:rPr>
+      </w:pPr>
+      <w:r>
+        <w:rPr>
+          <w:lang w:val="nl-BE"/>
+        </w:rPr>
+        <w:t>Rechts kan j</w:t>
+      </w:r>
+      <w:r>
+        <w:rPr>
+          <w:lang w:val="nl-BE"/>
+        </w:rPr>
+        <w:t xml:space="preserve">e de </w:t>
+      </w:r>
+      <w:proofErr w:type="spellStart"/>
+      <w:r>
+        <w:rPr>
+          <w:lang w:val="nl-BE"/>
+        </w:rPr>
+        <w:t>size</w:t>
+      </w:r>
+      <w:proofErr w:type="spellEnd"/>
+      <w:r>
+        <w:rPr>
+          <w:lang w:val="nl-BE"/>
+        </w:rPr>
+        <w:t xml:space="preserve"> instellen (</w:t>
+      </w:r>
+      <w:proofErr w:type="spellStart"/>
+      <w:r>
+        <w:rPr>
+          <w:lang w:val="nl-BE"/>
+        </w:rPr>
+        <w:t>w&amp;h</w:t>
+      </w:r>
+      <w:proofErr w:type="spellEnd"/>
+      <w:r>
+        <w:rPr>
+          <w:lang w:val="nl-BE"/>
+        </w:rPr>
+        <w:t>), scrollen aanzetten (</w:t>
+      </w:r>
+      <w:proofErr w:type="spellStart"/>
+      <w:r>
+        <w:rPr>
+          <w:lang w:val="nl-BE"/>
+        </w:rPr>
+        <w:t>verticaal&amp;horizontaal</w:t>
+      </w:r>
+      <w:proofErr w:type="spellEnd"/>
+      <w:r>
+        <w:rPr>
+          <w:lang w:val="nl-BE"/>
+        </w:rPr>
+        <w:t xml:space="preserve">), </w:t>
+      </w:r>
+      <w:proofErr w:type="spellStart"/>
+      <w:r>
+        <w:rPr>
+          <w:lang w:val="nl-BE"/>
+        </w:rPr>
+        <w:t>grid</w:t>
+      </w:r>
+      <w:proofErr w:type="spellEnd"/>
+      <w:r>
+        <w:rPr>
+          <w:lang w:val="nl-BE"/>
+        </w:rPr>
+        <w:t xml:space="preserve"> instellen &amp; activeren, de stijl aanpassen (momenteel enkel achtergrondkleur). Je hebt ook een tab </w:t>
+      </w:r>
+      <w:proofErr w:type="spellStart"/>
+      <w:r>
+        <w:rPr>
+          <w:lang w:val="nl-BE"/>
+        </w:rPr>
+        <w:t>interactions</w:t>
+      </w:r>
+      <w:proofErr w:type="spellEnd"/>
+      <w:r>
+        <w:rPr>
+          <w:lang w:val="nl-BE"/>
+        </w:rPr>
+        <w:t xml:space="preserve">. Hier kan je acties instellen zoals links naar andere pagina’s of </w:t>
+      </w:r>
+      <w:proofErr w:type="spellStart"/>
+      <w:r>
+        <w:rPr>
+          <w:lang w:val="nl-BE"/>
+        </w:rPr>
+        <w:t>urls</w:t>
+      </w:r>
+      <w:proofErr w:type="spellEnd"/>
+      <w:r>
+        <w:rPr>
+          <w:lang w:val="nl-BE"/>
+        </w:rPr>
+        <w:t>.</w:t>
+      </w:r>
+    </w:p>
+    <w:p>
+      <w:pPr>
+        <w:rPr>
+          <w:lang w:val="nl-BE"/>
+        </w:rPr>
+      </w:pPr>
+      <w:r>
+        <w:rPr>
+          <w:lang w:val="nl-BE"/>
+        </w:rPr>
+        <w:t xml:space="preserve">Box: als ik </w:t>
+      </w:r>
+      <w:r>
+        <w:rPr>
+          <w:lang w:val="nl-BE"/>
+        </w:rPr>
+        <w:t xml:space="preserve">hierop klik krijg ik een op voorhand gemaakte box. Deze kan ik zelf wijzigen door de breedte en de hoogte aan te passen. Terwijl ik sleep om de hoogte groter te maken krijg ik de afmetingen te zien. Ook rechts krijg ik alle informatie te zien zoals: </w:t>
+      </w:r>
+      <w:proofErr w:type="spellStart"/>
+      <w:r>
+        <w:rPr>
+          <w:lang w:val="nl-BE"/>
+        </w:rPr>
+        <w:t>size</w:t>
+      </w:r>
+      <w:proofErr w:type="spellEnd"/>
+      <w:r>
+        <w:rPr>
+          <w:lang w:val="nl-BE"/>
+        </w:rPr>
+        <w:t xml:space="preserve">, </w:t>
+      </w:r>
+      <w:proofErr w:type="spellStart"/>
+      <w:r>
+        <w:rPr>
+          <w:lang w:val="nl-BE"/>
+        </w:rPr>
+        <w:t>position</w:t>
+      </w:r>
+      <w:proofErr w:type="spellEnd"/>
+      <w:r>
+        <w:rPr>
+          <w:lang w:val="nl-BE"/>
+        </w:rPr>
+        <w:t xml:space="preserve"> (+kan het </w:t>
+      </w:r>
+      <w:proofErr w:type="spellStart"/>
+      <w:r>
+        <w:rPr>
+          <w:lang w:val="nl-BE"/>
+        </w:rPr>
+        <w:t>sticky</w:t>
+      </w:r>
+      <w:proofErr w:type="spellEnd"/>
+      <w:r>
+        <w:rPr>
+          <w:lang w:val="nl-BE"/>
+        </w:rPr>
+        <w:t xml:space="preserve"> maken), </w:t>
+      </w:r>
+      <w:proofErr w:type="spellStart"/>
+      <w:r>
+        <w:rPr>
+          <w:lang w:val="nl-BE"/>
+        </w:rPr>
+        <w:t>rotation</w:t>
+      </w:r>
+      <w:proofErr w:type="spellEnd"/>
+      <w:r>
+        <w:rPr>
+          <w:lang w:val="nl-BE"/>
+        </w:rPr>
+        <w:t xml:space="preserve">, </w:t>
+      </w:r>
+      <w:proofErr w:type="spellStart"/>
+      <w:r>
+        <w:rPr>
+          <w:lang w:val="nl-BE"/>
+        </w:rPr>
+        <w:t>style</w:t>
+      </w:r>
+      <w:proofErr w:type="spellEnd"/>
+      <w:r>
+        <w:rPr>
+          <w:lang w:val="nl-BE"/>
+        </w:rPr>
+        <w:t xml:space="preserve">: </w:t>
+      </w:r>
+      <w:proofErr w:type="spellStart"/>
+      <w:r>
+        <w:rPr>
+          <w:lang w:val="nl-BE"/>
+        </w:rPr>
+        <w:t>opacity</w:t>
+      </w:r>
+      <w:proofErr w:type="spellEnd"/>
+      <w:r>
+        <w:rPr>
+          <w:lang w:val="nl-BE"/>
+        </w:rPr>
+        <w:t xml:space="preserve">, </w:t>
+      </w:r>
+      <w:proofErr w:type="spellStart"/>
+      <w:r>
+        <w:rPr>
+          <w:lang w:val="nl-BE"/>
+        </w:rPr>
+        <w:t>fill</w:t>
+      </w:r>
+      <w:proofErr w:type="spellEnd"/>
+      <w:r>
+        <w:rPr>
+          <w:lang w:val="nl-BE"/>
+        </w:rPr>
+        <w:t xml:space="preserve">, border, padding, radius, </w:t>
+      </w:r>
+      <w:proofErr w:type="spellStart"/>
+      <w:r>
+        <w:rPr>
+          <w:lang w:val="nl-BE"/>
+        </w:rPr>
+        <w:t>typography</w:t>
+      </w:r>
+      <w:proofErr w:type="spellEnd"/>
+      <w:r>
+        <w:rPr>
+          <w:lang w:val="nl-BE"/>
+        </w:rPr>
+        <w:t xml:space="preserve">: </w:t>
+      </w:r>
+      <w:proofErr w:type="spellStart"/>
+      <w:r>
+        <w:rPr>
+          <w:lang w:val="nl-BE"/>
+        </w:rPr>
+        <w:t>typeface</w:t>
+      </w:r>
+      <w:proofErr w:type="spellEnd"/>
+      <w:r>
+        <w:rPr>
+          <w:lang w:val="nl-BE"/>
+        </w:rPr>
+        <w:t xml:space="preserve">, </w:t>
+      </w:r>
+      <w:proofErr w:type="spellStart"/>
+      <w:r>
+        <w:rPr>
+          <w:lang w:val="nl-BE"/>
+        </w:rPr>
+        <w:t>weight</w:t>
+      </w:r>
+      <w:proofErr w:type="spellEnd"/>
+      <w:r>
+        <w:rPr>
+          <w:lang w:val="nl-BE"/>
+        </w:rPr>
+        <w:t xml:space="preserve">, </w:t>
+      </w:r>
+      <w:proofErr w:type="spellStart"/>
+      <w:r>
+        <w:rPr>
+          <w:lang w:val="nl-BE"/>
+        </w:rPr>
+        <w:t>size</w:t>
+      </w:r>
+      <w:proofErr w:type="spellEnd"/>
+      <w:r>
+        <w:rPr>
+          <w:lang w:val="nl-BE"/>
+        </w:rPr>
+        <w:t xml:space="preserve">, </w:t>
+      </w:r>
+      <w:proofErr w:type="spellStart"/>
+      <w:r>
+        <w:rPr>
+          <w:lang w:val="nl-BE"/>
+        </w:rPr>
+        <w:t>color</w:t>
+      </w:r>
+      <w:proofErr w:type="spellEnd"/>
+      <w:r>
+        <w:rPr>
+          <w:lang w:val="nl-BE"/>
+        </w:rPr>
+        <w:t xml:space="preserve">, </w:t>
+      </w:r>
+      <w:proofErr w:type="spellStart"/>
+      <w:r>
+        <w:rPr>
+          <w:lang w:val="nl-BE"/>
+        </w:rPr>
+        <w:t>style</w:t>
+      </w:r>
+      <w:proofErr w:type="spellEnd"/>
+      <w:r>
+        <w:rPr>
+          <w:lang w:val="nl-BE"/>
+        </w:rPr>
+        <w:t xml:space="preserve">, </w:t>
+      </w:r>
+      <w:proofErr w:type="spellStart"/>
+      <w:r>
+        <w:rPr>
+          <w:lang w:val="nl-BE"/>
+        </w:rPr>
+        <w:t>paragraph</w:t>
+      </w:r>
+      <w:proofErr w:type="spellEnd"/>
+      <w:r>
+        <w:rPr>
+          <w:lang w:val="nl-BE"/>
+        </w:rPr>
+        <w:t xml:space="preserve">. Ook hier kan ik interacties toevoegen. Ik kan ook </w:t>
+      </w:r>
+      <w:proofErr w:type="spellStart"/>
+      <w:r>
+        <w:rPr>
+          <w:lang w:val="nl-BE"/>
+        </w:rPr>
+        <w:t>states</w:t>
+      </w:r>
+      <w:proofErr w:type="spellEnd"/>
+      <w:r>
+        <w:rPr>
+          <w:lang w:val="nl-BE"/>
+        </w:rPr>
+        <w:t xml:space="preserve"> creëren en elementen naar voor of achter schuiven. </w:t>
+      </w:r>
+      <w:proofErr w:type="spellStart"/>
+      <w:r>
+        <w:rPr>
+          <w:lang w:val="nl-BE"/>
+        </w:rPr>
+        <w:t>Duplicate</w:t>
+      </w:r>
+      <w:proofErr w:type="spellEnd"/>
+      <w:r>
+        <w:rPr>
+          <w:lang w:val="nl-BE"/>
+        </w:rPr>
+        <w:t>: alt + sleep</w:t>
+      </w:r>
+      <w:r>
+        <w:rPr>
+          <w:lang w:val="nl-BE"/>
+        </w:rPr>
+        <w:t>.</w:t>
+      </w:r>
+    </w:p>
+    <w:p>
+      <w:pPr>
+        <w:rPr>
+          <w:lang w:val="nl-BE"/>
+        </w:rPr>
+      </w:pPr>
+      <w:r>
+        <w:rPr>
+          <w:lang w:val="nl-BE"/>
+        </w:rPr>
+        <w:t>Bij pages kan je elke pagina vanop je website maken en apart bewerken.</w:t>
+      </w:r>
+    </w:p>
+    <w:p>
+      <w:pPr>
+        <w:rPr>
+          <w:lang w:val="nl-BE"/>
+        </w:rPr>
+      </w:pPr>
+      <w:r>
+        <w:rPr>
+          <w:lang w:val="nl-BE"/>
+        </w:rPr>
+        <w:t xml:space="preserve">Bij more </w:t>
+      </w:r>
+      <w:proofErr w:type="spellStart"/>
+      <w:r>
+        <w:rPr>
+          <w:lang w:val="nl-BE"/>
+        </w:rPr>
+        <w:t>elements</w:t>
+      </w:r>
+      <w:proofErr w:type="spellEnd"/>
+      <w:r>
+        <w:rPr>
+          <w:lang w:val="nl-BE"/>
+        </w:rPr>
+        <w:t xml:space="preserve"> kan je meer elementen krijgen zoals:</w:t>
+      </w:r>
+    </w:p>
+    <w:p>
+      <w:pPr>
+        <w:pStyle w:val="ListParagraph"/>
+        <w:numPr>
+          <w:ilvl w:val="0"/>
+          <w:numId w:val="3"/>
+        </w:numPr>
+        <w:rPr>
+          <w:lang w:val="nl-BE"/>
+        </w:rPr>
+      </w:pPr>
+      <w:r>
+        <w:rPr>
+          <w:lang w:val="nl-BE"/>
+        </w:rPr>
+        <w:t>Button</w:t>
+      </w:r>
+    </w:p>
+    <w:p>
+      <w:pPr>
+        <w:pStyle w:val="ListParagraph"/>
+        <w:numPr>
+          <w:ilvl w:val="0"/>
+          <w:numId w:val="3"/>
+        </w:numPr>
+        <w:rPr>
+          <w:lang w:val="nl-BE"/>
+        </w:rPr>
+      </w:pPr>
+      <w:proofErr w:type="spellStart"/>
+      <w:r>
+        <w:rPr>
+          <w:lang w:val="nl-BE"/>
+        </w:rPr>
+        <w:t>Checkbox</w:t>
+      </w:r>
+      <w:proofErr w:type="spellEnd"/>
+    </w:p>
+    <w:p>
+      <w:pPr>
+        <w:pStyle w:val="ListParagraph"/>
+        <w:numPr>
+          <w:ilvl w:val="0"/>
+          <w:numId w:val="3"/>
+        </w:numPr>
+        <w:rPr>
+          <w:lang w:val="nl-BE"/>
+        </w:rPr>
+      </w:pPr>
+      <w:r>
+        <w:rPr>
+          <w:lang w:val="nl-BE"/>
+        </w:rPr>
+        <w:t>Input</w:t>
+      </w:r>
+    </w:p>
+    <w:p>
+      <w:pPr>
+        <w:pStyle w:val="ListParagraph"/>
+        <w:numPr>
+          <w:ilvl w:val="0"/>
+          <w:numId w:val="3"/>
+        </w:numPr>
+        <w:rPr>
+          <w:lang w:val="nl-BE"/>
+        </w:rPr>
+      </w:pPr>
+      <w:r>
+        <w:rPr>
+          <w:lang w:val="nl-BE"/>
+        </w:rPr>
+        <w:t>Radio button</w:t>
+      </w:r>
+    </w:p>
+    <w:p>
+      <w:pPr>
+        <w:pStyle w:val="ListParagraph"/>
+        <w:numPr>
+          <w:ilvl w:val="0"/>
+          <w:numId w:val="3"/>
+        </w:numPr>
+        <w:rPr>
+          <w:lang w:val="nl-BE"/>
+        </w:rPr>
+      </w:pPr>
+      <w:proofErr w:type="spellStart"/>
+      <w:r>
+        <w:rPr>
+          <w:lang w:val="nl-BE"/>
+        </w:rPr>
+        <w:t>Shapes</w:t>
+      </w:r>
+      <w:proofErr w:type="spellEnd"/>
+    </w:p>
+    <w:p>
+      <w:pPr>
+        <w:rPr>
+          <w:lang w:val="nl-BE"/>
+        </w:rPr>
+      </w:pPr>
+      <w:r>
+        <w:rPr>
+          <w:lang w:val="nl-BE"/>
+        </w:rPr>
+        <w:t xml:space="preserve">Als je </w:t>
+      </w:r>
+      <w:proofErr w:type="spellStart"/>
+      <w:r>
+        <w:rPr>
+          <w:lang w:val="nl-BE"/>
+        </w:rPr>
+        <w:t>advanced</w:t>
+      </w:r>
+      <w:proofErr w:type="spellEnd"/>
+      <w:r>
+        <w:rPr>
+          <w:lang w:val="nl-BE"/>
+        </w:rPr>
+        <w:t xml:space="preserve"> indrukt krijg je </w:t>
+      </w:r>
+      <w:proofErr w:type="spellStart"/>
+      <w:r>
+        <w:rPr>
+          <w:lang w:val="nl-BE"/>
+        </w:rPr>
+        <w:t>Custom</w:t>
+      </w:r>
+      <w:proofErr w:type="spellEnd"/>
+      <w:r>
+        <w:rPr>
+          <w:lang w:val="nl-BE"/>
+        </w:rPr>
+        <w:t xml:space="preserve"> state: hier kan je de state van je knop instellen wanneer hij actief is, inactief of ingedrukt. Ook kan je een schaduw toevoegen. &amp; </w:t>
+      </w:r>
+      <w:proofErr w:type="spellStart"/>
+      <w:r>
+        <w:rPr>
+          <w:lang w:val="nl-BE"/>
+        </w:rPr>
+        <w:t>custom</w:t>
+      </w:r>
+      <w:proofErr w:type="spellEnd"/>
+      <w:r>
+        <w:rPr>
+          <w:lang w:val="nl-BE"/>
+        </w:rPr>
+        <w:t xml:space="preserve"> </w:t>
+      </w:r>
+      <w:proofErr w:type="spellStart"/>
+      <w:r>
+        <w:rPr>
+          <w:lang w:val="nl-BE"/>
+        </w:rPr>
+        <w:t>css</w:t>
+      </w:r>
+      <w:proofErr w:type="spellEnd"/>
+      <w:r>
+        <w:rPr>
+          <w:lang w:val="nl-BE"/>
+        </w:rPr>
+        <w:t xml:space="preserve"> waar je code kunt ingeven.</w:t>
+      </w:r>
+    </w:p>
+    <w:p>
+      <w:pPr>
+        <w:rPr>
+          <w:lang w:val="nl-BE"/>
+        </w:rPr>
+      </w:pPr>
+      <w:r>
+        <w:rPr>
+          <w:lang w:val="nl-BE"/>
+        </w:rPr>
+        <w:t>Je kunt ook zelf een field maken die je zelf kunt coderen in:</w:t>
+      </w:r>
+    </w:p>
+    <w:p>
+      <w:pPr>
+        <w:pStyle w:val="ListParagraph"/>
+        <w:numPr>
+          <w:ilvl w:val="0"/>
+          <w:numId w:val="3"/>
+        </w:numPr>
+        <w:rPr>
+          <w:lang w:val="nl-BE"/>
+        </w:rPr>
+      </w:pPr>
+      <w:proofErr w:type="spellStart"/>
+      <w:r>
+        <w:rPr>
+          <w:lang w:val="nl-BE"/>
+        </w:rPr>
+        <w:t>Css</w:t>
+      </w:r>
+      <w:proofErr w:type="spellEnd"/>
+    </w:p>
+    <w:p>
+      <w:pPr>
+        <w:pStyle w:val="ListParagraph"/>
+        <w:numPr>
+          <w:ilvl w:val="0"/>
+          <w:numId w:val="3"/>
+        </w:numPr>
+        <w:rPr>
+          <w:lang w:val="nl-BE"/>
+        </w:rPr>
+      </w:pPr>
+      <w:r>
+        <w:rPr>
+          <w:lang w:val="nl-BE"/>
+        </w:rPr>
+        <w:t>Html</w:t>
+      </w:r>
+    </w:p>
+    <w:p>
+      <w:pPr>
+        <w:pStyle w:val="ListParagraph"/>
+        <w:numPr>
+          <w:ilvl w:val="0"/>
+          <w:numId w:val="3"/>
+        </w:numPr>
+        <w:rPr>
+          <w:lang w:val="nl-BE"/>
+        </w:rPr>
+      </w:pPr>
+      <w:r>
+        <w:rPr>
+          <w:lang w:val="nl-BE"/>
+        </w:rPr>
+        <w:t>Java</w:t>
+      </w:r>
+    </w:p>
+    <w:p>
+      <w:pPr>
+        <w:pStyle w:val="ListParagraph"/>
+        <w:numPr>
+          <w:ilvl w:val="0"/>
+          <w:numId w:val="3"/>
+        </w:numPr>
+        <w:rPr>
+          <w:lang w:val="nl-BE"/>
+        </w:rPr>
+      </w:pPr>
+      <w:r>
+        <w:rPr>
+          <w:lang w:val="nl-BE"/>
+        </w:rPr>
+        <w:t>Javascript</w:t>
+      </w:r>
+    </w:p>
+    <w:p>
+      <w:pPr>
+        <w:pStyle w:val="ListParagraph"/>
+        <w:numPr>
+          <w:ilvl w:val="0"/>
+          <w:numId w:val="3"/>
+        </w:numPr>
+        <w:rPr>
+          <w:lang w:val="nl-BE"/>
+        </w:rPr>
+      </w:pPr>
+      <w:proofErr w:type="spellStart"/>
+      <w:r>
+        <w:rPr>
+          <w:lang w:val="nl-BE"/>
+        </w:rPr>
+        <w:t>Php</w:t>
+      </w:r>
+      <w:proofErr w:type="spellEnd"/>
+    </w:p>
+    <w:p>
+      <w:pPr>
+        <w:pStyle w:val="ListParagraph"/>
+        <w:numPr>
+          <w:ilvl w:val="0"/>
+          <w:numId w:val="3"/>
+        </w:numPr>
+        <w:rPr>
+          <w:lang w:val="nl-BE"/>
+        </w:rPr>
+      </w:pPr>
+      <w:r>
+        <w:rPr>
+          <w:lang w:val="nl-BE"/>
+        </w:rPr>
+        <w:t>Ruby</w:t>
+      </w:r>
+    </w:p>
+    <w:p>
+      <w:pPr>
+        <w:pStyle w:val="ListParagraph"/>
+        <w:numPr>
+          <w:ilvl w:val="0"/>
+          <w:numId w:val="3"/>
+        </w:numPr>
+        <w:rPr>
+          <w:lang w:val="nl-BE"/>
+        </w:rPr>
+      </w:pPr>
+      <w:r>
+        <w:rPr>
+          <w:lang w:val="nl-BE"/>
+        </w:rPr>
+        <w:t>Slim</w:t>
+      </w:r>
+    </w:p>
+    <w:p>
+      <w:pPr>
+        <w:pStyle w:val="ListParagraph"/>
+        <w:numPr>
+          <w:ilvl w:val="0"/>
+          <w:numId w:val="3"/>
+        </w:numPr>
+        <w:rPr>
+          <w:lang w:val="nl-BE"/>
+        </w:rPr>
+      </w:pPr>
+      <w:proofErr w:type="spellStart"/>
+      <w:r>
+        <w:rPr>
+          <w:lang w:val="nl-BE"/>
+        </w:rPr>
+        <w:t>Smarty</w:t>
+      </w:r>
+      <w:proofErr w:type="spellEnd"/>
+    </w:p>
+    <w:p>
+      <w:pPr>
+        <w:pStyle w:val="ListParagraph"/>
+        <w:numPr>
+          <w:ilvl w:val="0"/>
+          <w:numId w:val="3"/>
+        </w:numPr>
+        <w:rPr>
+          <w:lang w:val="nl-BE"/>
+        </w:rPr>
+      </w:pPr>
+      <w:proofErr w:type="spellStart"/>
+      <w:r>
+        <w:rPr>
+          <w:lang w:val="nl-BE"/>
+        </w:rPr>
+        <w:t>Other</w:t>
+      </w:r>
+      <w:proofErr w:type="spellEnd"/>
+    </w:p>
+    <w:p>
+      <w:pPr>
+        <w:rPr>
+          <w:lang w:val="nl-BE"/>
+        </w:rPr>
+      </w:pPr>
+    </w:p>
+    <w:p>
+      <w:pPr>
         <w:pStyle w:val="Heading2"/>
         <w:rPr>
           <w:lang w:val="nl-BE"/>
@@ -1250,26 +2526,22 @@
       </w:r>
     </w:p>
     <w:p>
+      <w:hyperlink r:id="rId6" w:history="1">
+        <w:r>
+          <w:rPr>
+            <w:rStyle w:val="Hyperlink"/>
+          </w:rPr>
+          <w:t>https://preview.uxpin.com/db1fc49081f2c7e66c3382e4d9972b6e0fd3b3fb</w:t>
+        </w:r>
+      </w:hyperlink>
+    </w:p>
+    <w:p>
       <w:pPr>
         <w:pStyle w:val="Heading2"/>
-        <w:rPr>
-          <w:lang w:val="nl-BE"/>
-        </w:rPr>
-      </w:pPr>
-      <w:r>
-        <w:rPr>
-          <w:lang w:val="nl-BE"/>
-        </w:rPr>
-        <w:t xml:space="preserve">Pros &amp; </w:t>
-      </w:r>
-      <w:proofErr w:type="spellStart"/>
-      <w:r>
-        <w:rPr>
-          <w:lang w:val="nl-BE"/>
-        </w:rPr>
-        <w:t>cons</w:t>
-      </w:r>
-      <w:proofErr w:type="spellEnd"/>
+      </w:pPr>
+      <w:r>
+        <w:t>Pros &amp; cons</w:t>
+      </w:r>
     </w:p>
     <w:p>
       <w:pPr>
@@ -1283,6 +2555,264 @@
         </w:rPr>
         <w:t xml:space="preserve"> </w:t>
       </w:r>
+      <w:proofErr w:type="spellStart"/>
+      <w:r>
+        <w:rPr>
+          <w:lang w:val="nl-BE"/>
+        </w:rPr>
+        <w:t>Cons</w:t>
+      </w:r>
+      <w:proofErr w:type="spellEnd"/>
+      <w:r>
+        <w:rPr>
+          <w:lang w:val="nl-BE"/>
+        </w:rPr>
+        <w:t xml:space="preserve">: </w:t>
+      </w:r>
+    </w:p>
+    <w:p>
+      <w:pPr>
+        <w:pStyle w:val="ListParagraph"/>
+        <w:numPr>
+          <w:ilvl w:val="0"/>
+          <w:numId w:val="3"/>
+        </w:numPr>
+        <w:rPr>
+          <w:lang w:val="nl-BE"/>
+        </w:rPr>
+      </w:pPr>
+      <w:r>
+        <w:rPr>
+          <w:lang w:val="nl-BE"/>
+        </w:rPr>
+        <w:t>Duur</w:t>
+      </w:r>
+    </w:p>
+    <w:p>
+      <w:pPr>
+        <w:pStyle w:val="ListParagraph"/>
+        <w:numPr>
+          <w:ilvl w:val="0"/>
+          <w:numId w:val="3"/>
+        </w:numPr>
+        <w:rPr>
+          <w:lang w:val="nl-BE"/>
+        </w:rPr>
+      </w:pPr>
+      <w:r>
+        <w:rPr>
+          <w:lang w:val="nl-BE"/>
+        </w:rPr>
+        <w:t>Complex</w:t>
+      </w:r>
+    </w:p>
+    <w:p>
+      <w:pPr>
+        <w:pStyle w:val="ListParagraph"/>
+        <w:numPr>
+          <w:ilvl w:val="0"/>
+          <w:numId w:val="3"/>
+        </w:numPr>
+        <w:rPr>
+          <w:lang w:val="nl-BE"/>
+        </w:rPr>
+      </w:pPr>
+      <w:r>
+        <w:rPr>
+          <w:lang w:val="nl-BE"/>
+        </w:rPr>
+        <w:lastRenderedPageBreak/>
+        <w:t xml:space="preserve">Het heeft een </w:t>
+      </w:r>
+      <w:proofErr w:type="spellStart"/>
+      <w:r>
+        <w:rPr>
+          <w:lang w:val="nl-BE"/>
+        </w:rPr>
+        <w:t>learningcurve</w:t>
+      </w:r>
+      <w:proofErr w:type="spellEnd"/>
+      <w:r>
+        <w:rPr>
+          <w:lang w:val="nl-BE"/>
+        </w:rPr>
+        <w:t>: je moet het eerst leren gebruiken voor dat je er echt goed mee aan de slag kunt.</w:t>
+      </w:r>
+    </w:p>
+    <w:p>
+      <w:pPr>
+        <w:rPr>
+          <w:lang w:val="nl-BE"/>
+        </w:rPr>
+      </w:pPr>
+    </w:p>
+    <w:p>
+      <w:pPr>
+        <w:rPr>
+          <w:lang w:val="nl-BE"/>
+        </w:rPr>
+      </w:pPr>
+      <w:r>
+        <w:rPr>
+          <w:lang w:val="nl-BE"/>
+        </w:rPr>
+        <w:t>Pro:</w:t>
+      </w:r>
+    </w:p>
+    <w:p>
+      <w:pPr>
+        <w:pStyle w:val="ListParagraph"/>
+        <w:numPr>
+          <w:ilvl w:val="0"/>
+          <w:numId w:val="3"/>
+        </w:numPr>
+        <w:rPr>
+          <w:lang w:val="nl-BE"/>
+        </w:rPr>
+      </w:pPr>
+      <w:r>
+        <w:rPr>
+          <w:lang w:val="nl-BE"/>
+        </w:rPr>
+        <w:t>Makkelijke te navigeren naar andere pagina’s van het project</w:t>
+      </w:r>
+    </w:p>
+    <w:p>
+      <w:pPr>
+        <w:pStyle w:val="ListParagraph"/>
+        <w:numPr>
+          <w:ilvl w:val="0"/>
+          <w:numId w:val="3"/>
+        </w:numPr>
+        <w:rPr>
+          <w:lang w:val="nl-BE"/>
+        </w:rPr>
+      </w:pPr>
+      <w:r>
+        <w:rPr>
+          <w:lang w:val="nl-BE"/>
+        </w:rPr>
+        <w:t xml:space="preserve">Leuke features zoals: content naar voor of naar achter plaatsen, </w:t>
+      </w:r>
+      <w:proofErr w:type="spellStart"/>
+      <w:r>
+        <w:rPr>
+          <w:lang w:val="nl-BE"/>
+        </w:rPr>
+        <w:t>sticky</w:t>
+      </w:r>
+      <w:proofErr w:type="spellEnd"/>
+      <w:r>
+        <w:rPr>
+          <w:lang w:val="nl-BE"/>
+        </w:rPr>
+        <w:t xml:space="preserve"> </w:t>
+      </w:r>
+      <w:proofErr w:type="spellStart"/>
+      <w:r>
+        <w:rPr>
+          <w:lang w:val="nl-BE"/>
+        </w:rPr>
+        <w:t>nav</w:t>
+      </w:r>
+      <w:proofErr w:type="spellEnd"/>
+      <w:r>
+        <w:rPr>
+          <w:lang w:val="nl-BE"/>
+        </w:rPr>
+        <w:t xml:space="preserve">, </w:t>
+      </w:r>
+      <w:proofErr w:type="spellStart"/>
+      <w:r>
+        <w:rPr>
+          <w:lang w:val="nl-BE"/>
+        </w:rPr>
+        <w:t>opacity</w:t>
+      </w:r>
+      <w:proofErr w:type="spellEnd"/>
+      <w:r>
+        <w:rPr>
+          <w:lang w:val="nl-BE"/>
+        </w:rPr>
+        <w:t>.</w:t>
+      </w:r>
+    </w:p>
+    <w:p>
+      <w:pPr>
+        <w:pStyle w:val="ListParagraph"/>
+        <w:numPr>
+          <w:ilvl w:val="0"/>
+          <w:numId w:val="3"/>
+        </w:numPr>
+        <w:rPr>
+          <w:lang w:val="nl-BE"/>
+        </w:rPr>
+      </w:pPr>
+      <w:r>
+        <w:rPr>
+          <w:lang w:val="nl-BE"/>
+        </w:rPr>
+        <w:t>Je weet meteen welke hoogte en breedte je gebruikt hebt en kunt het meteen ook in code omzetten om exact hetzelfde resultaat te verkrijgen</w:t>
+      </w:r>
+    </w:p>
+    <w:p>
+      <w:pPr>
+        <w:pStyle w:val="ListParagraph"/>
+        <w:numPr>
+          <w:ilvl w:val="0"/>
+          <w:numId w:val="3"/>
+        </w:numPr>
+        <w:rPr>
+          <w:lang w:val="nl-BE"/>
+        </w:rPr>
+      </w:pPr>
+      <w:r>
+        <w:rPr>
+          <w:lang w:val="nl-BE"/>
+        </w:rPr>
+        <w:t xml:space="preserve">Ook padding en border zijn handig omdat je deze kunt omzetten naar </w:t>
+      </w:r>
+      <w:proofErr w:type="spellStart"/>
+      <w:r>
+        <w:rPr>
+          <w:lang w:val="nl-BE"/>
+        </w:rPr>
+        <w:t>css</w:t>
+      </w:r>
+      <w:proofErr w:type="spellEnd"/>
+      <w:r>
+        <w:rPr>
+          <w:lang w:val="nl-BE"/>
+        </w:rPr>
+        <w:t xml:space="preserve"> code.</w:t>
+      </w:r>
+    </w:p>
+    <w:p>
+      <w:pPr>
+        <w:pStyle w:val="ListParagraph"/>
+        <w:numPr>
+          <w:ilvl w:val="0"/>
+          <w:numId w:val="3"/>
+        </w:numPr>
+      </w:pPr>
+      <w:r>
+        <w:t xml:space="preserve">Custom state (active, </w:t>
+      </w:r>
+      <w:proofErr w:type="spellStart"/>
+      <w:proofErr w:type="gramStart"/>
+      <w:r>
+        <w:t>inactive,pushed</w:t>
+      </w:r>
+      <w:proofErr w:type="spellEnd"/>
+      <w:proofErr w:type="gramEnd"/>
+      <w:r>
+        <w:t xml:space="preserve"> + shadow) &amp; Custom </w:t>
+      </w:r>
+      <w:proofErr w:type="spellStart"/>
+      <w:r>
+        <w:t>css</w:t>
+      </w:r>
+      <w:proofErr w:type="spellEnd"/>
     </w:p>
     <w:p>
       <w:pPr>
@@ -1324,7 +2854,7 @@
         </w:rPr>
         <w:t xml:space="preserve">(Website: </w:t>
       </w:r>
-      <w:hyperlink r:id="rId6" w:history="1">
+      <w:hyperlink r:id="rId7" w:history="1">
         <w:r>
           <w:rPr>
             <w:rStyle w:val="Hyperlink"/>
@@ -1547,7 +3077,6 @@
         <w:rPr>
           <w:lang w:val="nl-BE"/>
         </w:rPr>
-        <w:lastRenderedPageBreak/>
         <w:t>Laat anderen weten dat je veranderingen hebt gemaakt</w:t>
       </w:r>
     </w:p>
@@ -1820,6 +3349,7 @@
         <w:rPr>
           <w:lang w:val="nl-BE"/>
         </w:rPr>
+        <w:lastRenderedPageBreak/>
         <w:t>Eerste zicht: platform</w:t>
       </w:r>
     </w:p>
@@ -2220,7 +3750,6 @@
         <w:rPr>
           <w:lang w:val="nl-BE"/>
         </w:rPr>
-        <w:lastRenderedPageBreak/>
         <w:t>Bij preview krijg je je werkveld te zien met onderaan de volgende knoppen (</w:t>
       </w:r>
       <w:proofErr w:type="spellStart"/>
@@ -3040,7 +4569,6 @@
         <w:rPr>
           <w:lang w:val="nl-BE"/>
         </w:rPr>
-        <w:lastRenderedPageBreak/>
         <w:t>Alt inhouden en tekenen: hiermee maak je een vierkant of een ronde vorm</w:t>
       </w:r>
     </w:p>
@@ -3241,14 +4769,9 @@
     <w:p>
       <w:pPr>
         <w:pStyle w:val="Heading2"/>
-        <w:rPr>
-          <w:lang w:val="nl-BE"/>
-        </w:rPr>
-      </w:pPr>
-      <w:r>
-        <w:rPr>
-          <w:lang w:val="nl-BE"/>
-        </w:rPr>
+      </w:pPr>
+      <w:r>
+        <w:lastRenderedPageBreak/>
         <w:t>Platform test</w:t>
       </w:r>
     </w:p>
@@ -3413,7 +4936,7 @@
       </w:r>
     </w:p>
     <w:p>
-      <w:hyperlink r:id="rId7" w:history="1">
+      <w:hyperlink r:id="rId8" w:history="1">
         <w:r>
           <w:rPr>
             <w:rStyle w:val="Hyperlink"/>
@@ -3497,7 +5020,7 @@
       </w:r>
     </w:p>
     <w:p>
-      <w:hyperlink r:id="rId8" w:history="1">
+      <w:hyperlink r:id="rId9" w:history="1">
         <w:r>
           <w:rPr>
             <w:rStyle w:val="Hyperlink"/>
@@ -3668,7 +5191,6 @@
         <w:rPr>
           <w:lang w:val="nl-BE"/>
         </w:rPr>
-        <w:lastRenderedPageBreak/>
         <w:t xml:space="preserve">Na het maken van de </w:t>
       </w:r>
       <w:proofErr w:type="spellStart"/>
@@ -3796,16 +5318,410 @@
           <w:lang w:val="nl-BE"/>
         </w:rPr>
         <w:t xml:space="preserve"> tegen gekomen.</w:t>
+      </w:r>
+    </w:p>
+    <w:p>
+      <w:pPr>
+        <w:pStyle w:val="Heading1"/>
+        <w:rPr>
+          <w:lang w:val="nl-BE"/>
+        </w:rPr>
+      </w:pPr>
+      <w:r>
+        <w:rPr>
+          <w:lang w:val="nl-BE"/>
+        </w:rPr>
+        <w:t>Conclusie</w:t>
+      </w:r>
+    </w:p>
+    <w:p>
+      <w:pPr>
+        <w:rPr>
+          <w:lang w:val="nl-BE"/>
+        </w:rPr>
+      </w:pPr>
+      <w:r>
+        <w:rPr>
+          <w:lang w:val="nl-BE"/>
+        </w:rPr>
+        <w:t xml:space="preserve">Bij UXPin kan je van 0 beginnen en zo je eigen </w:t>
+      </w:r>
+      <w:r>
+        <w:rPr>
+          <w:lang w:val="nl-BE"/>
+        </w:rPr>
+        <w:t>websitedesign</w:t>
       </w:r>
       <w:bookmarkStart w:id="0" w:name="_GoBack"/>
       <w:bookmarkEnd w:id="0"/>
-    </w:p>
-    <w:p>
-      <w:pPr>
-        <w:rPr>
-          <w:lang w:val="nl-BE"/>
-        </w:rPr>
-      </w:pPr>
+      <w:r>
+        <w:rPr>
+          <w:lang w:val="nl-BE"/>
+        </w:rPr>
+        <w:t xml:space="preserve"> </w:t>
+      </w:r>
+      <w:proofErr w:type="spellStart"/>
+      <w:r>
+        <w:rPr>
+          <w:lang w:val="nl-BE"/>
+        </w:rPr>
+        <w:t>creeren</w:t>
+      </w:r>
+      <w:proofErr w:type="spellEnd"/>
+      <w:r>
+        <w:rPr>
+          <w:lang w:val="nl-BE"/>
+        </w:rPr>
+        <w:t xml:space="preserve"> in samenwerking met andere mensen.</w:t>
+      </w:r>
+    </w:p>
+    <w:p>
+      <w:pPr>
+        <w:rPr>
+          <w:lang w:val="nl-BE"/>
+        </w:rPr>
+      </w:pPr>
+      <w:proofErr w:type="spellStart"/>
+      <w:r>
+        <w:rPr>
+          <w:lang w:val="nl-BE"/>
+        </w:rPr>
+        <w:t>Invision</w:t>
+      </w:r>
+      <w:proofErr w:type="spellEnd"/>
+      <w:r>
+        <w:rPr>
+          <w:lang w:val="nl-BE"/>
+        </w:rPr>
+        <w:t xml:space="preserve"> wordt meer gebruikt om vanaf begin het plan uit te denken. Je maakt eerst een </w:t>
+      </w:r>
+      <w:proofErr w:type="spellStart"/>
+      <w:r>
+        <w:rPr>
+          <w:lang w:val="nl-BE"/>
+        </w:rPr>
+        <w:t>moodboard</w:t>
+      </w:r>
+      <w:proofErr w:type="spellEnd"/>
+      <w:r>
+        <w:rPr>
+          <w:lang w:val="nl-BE"/>
+        </w:rPr>
+        <w:t xml:space="preserve">, dan een schets en dan begin je zelf in </w:t>
+      </w:r>
+      <w:proofErr w:type="spellStart"/>
+      <w:r>
+        <w:rPr>
+          <w:lang w:val="nl-BE"/>
+        </w:rPr>
+        <w:t>photoshop</w:t>
+      </w:r>
+      <w:proofErr w:type="spellEnd"/>
+      <w:r>
+        <w:rPr>
+          <w:lang w:val="nl-BE"/>
+        </w:rPr>
+        <w:t xml:space="preserve"> of sketch. Deze bestanden importeer je dan en kan je interactief maken.</w:t>
+      </w:r>
+    </w:p>
+    <w:p>
+      <w:pPr>
+        <w:rPr>
+          <w:lang w:val="nl-BE"/>
+        </w:rPr>
+      </w:pPr>
+      <w:r>
+        <w:rPr>
+          <w:lang w:val="nl-BE"/>
+        </w:rPr>
+        <w:lastRenderedPageBreak/>
+        <w:t xml:space="preserve">Zelf vind ik </w:t>
+      </w:r>
+      <w:proofErr w:type="spellStart"/>
+      <w:r>
+        <w:rPr>
+          <w:lang w:val="nl-BE"/>
+        </w:rPr>
+        <w:t>Invision</w:t>
+      </w:r>
+      <w:proofErr w:type="spellEnd"/>
+      <w:r>
+        <w:rPr>
+          <w:lang w:val="nl-BE"/>
+        </w:rPr>
+        <w:t xml:space="preserve"> makkelijker omdat het een aanvulling is op </w:t>
+      </w:r>
+      <w:proofErr w:type="spellStart"/>
+      <w:r>
+        <w:rPr>
+          <w:lang w:val="nl-BE"/>
+        </w:rPr>
+        <w:t>photoshop</w:t>
+      </w:r>
+      <w:proofErr w:type="spellEnd"/>
+      <w:r>
+        <w:rPr>
+          <w:lang w:val="nl-BE"/>
+        </w:rPr>
+        <w:t xml:space="preserve">, wat ik reeds ken. Dit betekent dat ik geen nieuwe manier moet aanleren, maar gewoon kan ontwerpen in </w:t>
+      </w:r>
+      <w:proofErr w:type="spellStart"/>
+      <w:r>
+        <w:rPr>
+          <w:lang w:val="nl-BE"/>
+        </w:rPr>
+        <w:t>photoshop</w:t>
+      </w:r>
+      <w:proofErr w:type="spellEnd"/>
+      <w:r>
+        <w:rPr>
+          <w:lang w:val="nl-BE"/>
+        </w:rPr>
+        <w:t xml:space="preserve"> en hierbij de interactie toevoegen aan de hand van </w:t>
+      </w:r>
+      <w:proofErr w:type="spellStart"/>
+      <w:r>
+        <w:rPr>
+          <w:lang w:val="nl-BE"/>
+        </w:rPr>
+        <w:t>invision</w:t>
+      </w:r>
+      <w:proofErr w:type="spellEnd"/>
+      <w:r>
+        <w:rPr>
+          <w:lang w:val="nl-BE"/>
+        </w:rPr>
+        <w:t xml:space="preserve">. </w:t>
+      </w:r>
+      <w:proofErr w:type="spellStart"/>
+      <w:r>
+        <w:rPr>
+          <w:lang w:val="nl-BE"/>
+        </w:rPr>
+        <w:t>Invision</w:t>
+      </w:r>
+      <w:proofErr w:type="spellEnd"/>
+      <w:r>
+        <w:rPr>
+          <w:lang w:val="nl-BE"/>
+        </w:rPr>
+        <w:t xml:space="preserve"> is dus een goede toevoeging op </w:t>
+      </w:r>
+      <w:proofErr w:type="spellStart"/>
+      <w:r>
+        <w:rPr>
+          <w:lang w:val="nl-BE"/>
+        </w:rPr>
+        <w:t>photoshop</w:t>
+      </w:r>
+      <w:proofErr w:type="spellEnd"/>
+      <w:r>
+        <w:rPr>
+          <w:lang w:val="nl-BE"/>
+        </w:rPr>
+        <w:t xml:space="preserve"> of sketch.</w:t>
+      </w:r>
+    </w:p>
+    <w:p>
+      <w:pPr>
+        <w:rPr>
+          <w:lang w:val="nl-BE"/>
+        </w:rPr>
+      </w:pPr>
+      <w:r>
+        <w:rPr>
+          <w:lang w:val="nl-BE"/>
+        </w:rPr>
+        <w:t xml:space="preserve">UXPin vind ik interessant omdat het veel functionaliteit heeft en eens je dit onder de knie heeft zou het </w:t>
+      </w:r>
+      <w:proofErr w:type="spellStart"/>
+      <w:r>
+        <w:rPr>
+          <w:lang w:val="nl-BE"/>
+        </w:rPr>
+        <w:t>photoshop</w:t>
+      </w:r>
+      <w:proofErr w:type="spellEnd"/>
+      <w:r>
+        <w:rPr>
+          <w:lang w:val="nl-BE"/>
+        </w:rPr>
+        <w:t xml:space="preserve"> of sketch kunnen vervangen (wanneer je </w:t>
+      </w:r>
+      <w:proofErr w:type="spellStart"/>
+      <w:r>
+        <w:rPr>
+          <w:lang w:val="nl-BE"/>
+        </w:rPr>
+        <w:t>wireframes</w:t>
+      </w:r>
+      <w:proofErr w:type="spellEnd"/>
+      <w:r>
+        <w:rPr>
+          <w:lang w:val="nl-BE"/>
+        </w:rPr>
+        <w:t xml:space="preserve"> wilt </w:t>
+      </w:r>
+      <w:proofErr w:type="spellStart"/>
+      <w:r>
+        <w:rPr>
+          <w:lang w:val="nl-BE"/>
+        </w:rPr>
+        <w:t>creeren</w:t>
+      </w:r>
+      <w:proofErr w:type="spellEnd"/>
+      <w:r>
+        <w:rPr>
+          <w:lang w:val="nl-BE"/>
+        </w:rPr>
+        <w:t xml:space="preserve"> die interactief zijn). </w:t>
+      </w:r>
+    </w:p>
+    <w:p>
+      <w:pPr>
+        <w:rPr>
+          <w:lang w:val="nl-BE"/>
+        </w:rPr>
+      </w:pPr>
+      <w:r>
+        <w:rPr>
+          <w:lang w:val="nl-BE"/>
+        </w:rPr>
+        <w:t xml:space="preserve">Hoewel UXPin heel veel functionaliteit heeft overtreft het uiteraard </w:t>
+      </w:r>
+      <w:proofErr w:type="spellStart"/>
+      <w:r>
+        <w:rPr>
+          <w:lang w:val="nl-BE"/>
+        </w:rPr>
+        <w:t>photoshop</w:t>
+      </w:r>
+      <w:proofErr w:type="spellEnd"/>
+      <w:r>
+        <w:rPr>
+          <w:lang w:val="nl-BE"/>
+        </w:rPr>
+        <w:t xml:space="preserve"> of sketch niet. Dus uiteindelijk vind ik </w:t>
+      </w:r>
+      <w:proofErr w:type="spellStart"/>
+      <w:r>
+        <w:rPr>
+          <w:lang w:val="nl-BE"/>
+        </w:rPr>
+        <w:t>Invision</w:t>
+      </w:r>
+      <w:proofErr w:type="spellEnd"/>
+      <w:r>
+        <w:rPr>
+          <w:lang w:val="nl-BE"/>
+        </w:rPr>
+        <w:t xml:space="preserve"> interessanter omdat het ook de mogelijkheid geeft om een project vanaf 0 te starten en hier vanaf het begin al samen te werken met je collega’s.</w:t>
+      </w:r>
+    </w:p>
+    <w:p>
+      <w:pPr>
+        <w:rPr>
+          <w:lang w:val="nl-BE"/>
+        </w:rPr>
+      </w:pPr>
+      <w:proofErr w:type="spellStart"/>
+      <w:r>
+        <w:rPr>
+          <w:lang w:val="nl-BE"/>
+        </w:rPr>
+        <w:t>Invision</w:t>
+      </w:r>
+      <w:proofErr w:type="spellEnd"/>
+      <w:r>
+        <w:rPr>
+          <w:lang w:val="nl-BE"/>
+        </w:rPr>
+        <w:t xml:space="preserve"> maakt het mogelijk om inbreng te krijgen van heel de groep. Niet iedereen is geweldig in design, maar op deze manier kan iedereen zijn zeg hebben en perfect het idee </w:t>
+      </w:r>
+      <w:proofErr w:type="spellStart"/>
+      <w:r>
+        <w:rPr>
+          <w:lang w:val="nl-BE"/>
+        </w:rPr>
+        <w:t>geillustreerd</w:t>
+      </w:r>
+      <w:proofErr w:type="spellEnd"/>
+      <w:r>
+        <w:rPr>
+          <w:lang w:val="nl-BE"/>
+        </w:rPr>
+        <w:t xml:space="preserve"> zien zonder er wat van te kennen. (</w:t>
+      </w:r>
+      <w:proofErr w:type="gramStart"/>
+      <w:r>
+        <w:rPr>
+          <w:lang w:val="nl-BE"/>
+        </w:rPr>
+        <w:t>nog</w:t>
+      </w:r>
+      <w:proofErr w:type="gramEnd"/>
+      <w:r>
+        <w:rPr>
+          <w:lang w:val="nl-BE"/>
+        </w:rPr>
+        <w:t xml:space="preserve"> voor dat het design vast staat). Door </w:t>
+      </w:r>
+      <w:proofErr w:type="spellStart"/>
+      <w:r>
+        <w:rPr>
+          <w:lang w:val="nl-BE"/>
+        </w:rPr>
+        <w:t>moodboards</w:t>
+      </w:r>
+      <w:proofErr w:type="spellEnd"/>
+      <w:r>
+        <w:rPr>
+          <w:lang w:val="nl-BE"/>
+        </w:rPr>
+        <w:t xml:space="preserve"> te </w:t>
+      </w:r>
+      <w:proofErr w:type="spellStart"/>
+      <w:r>
+        <w:rPr>
+          <w:lang w:val="nl-BE"/>
+        </w:rPr>
+        <w:t>creeren</w:t>
+      </w:r>
+      <w:proofErr w:type="spellEnd"/>
+      <w:r>
+        <w:rPr>
+          <w:lang w:val="nl-BE"/>
+        </w:rPr>
+        <w:t xml:space="preserve"> kan iedereen zijn gevoel over het project kwijt en door een schets te maken wordt de structuur duidelijk. Zo kan iedereen zijn mening zeggen en kan de designer precies weten wat er verwacht wordt. Dan kan hij zelfstandig gaan illustreren in </w:t>
+      </w:r>
+      <w:proofErr w:type="spellStart"/>
+      <w:r>
+        <w:rPr>
+          <w:lang w:val="nl-BE"/>
+        </w:rPr>
+        <w:t>photoshop</w:t>
+      </w:r>
+      <w:proofErr w:type="spellEnd"/>
+      <w:r>
+        <w:rPr>
+          <w:lang w:val="nl-BE"/>
+        </w:rPr>
+        <w:t xml:space="preserve"> zonder onzekerheden over het design. Wanneer dit af is kan hij samen met zijn groep weer gaan nadenken over verschillende interacties en hoe deze precies moeten gebeuren. Hier komt </w:t>
+      </w:r>
+      <w:proofErr w:type="spellStart"/>
+      <w:r>
+        <w:rPr>
+          <w:lang w:val="nl-BE"/>
+        </w:rPr>
+        <w:t>invision</w:t>
+      </w:r>
+      <w:proofErr w:type="spellEnd"/>
+      <w:r>
+        <w:rPr>
+          <w:lang w:val="nl-BE"/>
+        </w:rPr>
+        <w:t xml:space="preserve"> weer van pas. Het is een leuke en goede manier om iedereen te betrekken van begin tot einde.</w:t>
+      </w:r>
     </w:p>
     <w:sectPr>
       <w:pgSz w:w="12240" w:h="15840"/>

</xml_diff>